<commit_message>
additions to lab14 2021
</commit_message>
<xml_diff>
--- a/CSCI_2021/Lab14/Lab_14.docx
+++ b/CSCI_2021/Lab14/Lab_14.docx
@@ -3317,15 +3317,151 @@
         <w:rPr>
           <w:color w:val="2C2CFC"/>
         </w:rPr>
-        <w:t>We get a declaration</w:t>
-      </w:r>
-      <w:bookmarkStart w:id="0" w:name="_GoBack"/>
-      <w:bookmarkEnd w:id="0"/>
-      <w:r>
-        <w:rPr>
-          <w:color w:val="2C2CFC"/>
-        </w:rPr>
-        <w:t xml:space="preserve"> saying that there is multiple definitions of ‘k’</w:t>
+        <w:t xml:space="preserve">We get a declaration saying that there </w:t>
+      </w:r>
+      <w:proofErr w:type="gramStart"/>
+      <w:r>
+        <w:rPr>
+          <w:color w:val="2C2CFC"/>
+        </w:rPr>
+        <w:t>is</w:t>
+      </w:r>
+      <w:proofErr w:type="gramEnd"/>
+      <w:r>
+        <w:rPr>
+          <w:color w:val="2C2CFC"/>
+        </w:rPr>
+        <w:t xml:space="preserve"> multiple definitions of ‘k’</w:t>
+      </w:r>
+      <w:r>
+        <w:rPr>
+          <w:color w:val="2C2CFC"/>
+        </w:rPr>
+        <w:t>, specifically:</w:t>
+      </w:r>
+    </w:p>
+    <w:p>
+      <w:pPr>
+        <w:spacing w:after="0" w:line="259" w:lineRule="auto"/>
+        <w:ind w:left="360" w:firstLine="0"/>
+        <w:rPr>
+          <w:color w:val="2C2CFC"/>
+        </w:rPr>
+      </w:pPr>
+    </w:p>
+    <w:p>
+      <w:pPr>
+        <w:spacing w:after="0" w:line="259" w:lineRule="auto"/>
+        <w:ind w:left="360" w:firstLine="0"/>
+        <w:rPr>
+          <w:color w:val="2C2CFC"/>
+        </w:rPr>
+      </w:pPr>
+      <w:r>
+        <w:rPr>
+          <w:color w:val="2C2CFC"/>
+        </w:rPr>
+        <w:t>/</w:t>
+      </w:r>
+      <w:proofErr w:type="spellStart"/>
+      <w:r>
+        <w:rPr>
+          <w:color w:val="2C2CFC"/>
+        </w:rPr>
+        <w:t>tmp</w:t>
+      </w:r>
+      <w:proofErr w:type="spellEnd"/>
+      <w:r>
+        <w:rPr>
+          <w:color w:val="2C2CFC"/>
+        </w:rPr>
+        <w:t>/ccTaVW5a.o</w:t>
+      </w:r>
+      <w:proofErr w:type="gramStart"/>
+      <w:r>
+        <w:rPr>
+          <w:color w:val="2C2CFC"/>
+        </w:rPr>
+        <w:t>:(.bss</w:t>
+      </w:r>
+      <w:proofErr w:type="gramEnd"/>
+      <w:r>
+        <w:rPr>
+          <w:color w:val="2C2CFC"/>
+        </w:rPr>
+        <w:t>+0x0): multiple definition of `k'</w:t>
+      </w:r>
+    </w:p>
+    <w:p>
+      <w:pPr>
+        <w:spacing w:after="0" w:line="259" w:lineRule="auto"/>
+        <w:ind w:left="360" w:firstLine="0"/>
+        <w:rPr>
+          <w:color w:val="2C2CFC"/>
+        </w:rPr>
+      </w:pPr>
+      <w:r>
+        <w:rPr>
+          <w:color w:val="2C2CFC"/>
+        </w:rPr>
+        <w:t>/</w:t>
+      </w:r>
+      <w:proofErr w:type="spellStart"/>
+      <w:r>
+        <w:rPr>
+          <w:color w:val="2C2CFC"/>
+        </w:rPr>
+        <w:t>tmp</w:t>
+      </w:r>
+      <w:proofErr w:type="spellEnd"/>
+      <w:r>
+        <w:rPr>
+          <w:color w:val="2C2CFC"/>
+        </w:rPr>
+        <w:t>/ccKa3ogK.o</w:t>
+      </w:r>
+      <w:proofErr w:type="gramStart"/>
+      <w:r>
+        <w:rPr>
+          <w:color w:val="2C2CFC"/>
+        </w:rPr>
+        <w:t>:(.bss</w:t>
+      </w:r>
+      <w:proofErr w:type="gramEnd"/>
+      <w:r>
+        <w:rPr>
+          <w:color w:val="2C2CFC"/>
+        </w:rPr>
+        <w:t>+0x0): first defined here</w:t>
+      </w:r>
+    </w:p>
+    <w:p>
+      <w:pPr>
+        <w:spacing w:after="0" w:line="259" w:lineRule="auto"/>
+        <w:ind w:left="360" w:firstLine="0"/>
+        <w:rPr>
+          <w:color w:val="2C2CFC"/>
+        </w:rPr>
+      </w:pPr>
+      <w:r>
+        <w:rPr>
+          <w:color w:val="2C2CFC"/>
+        </w:rPr>
+        <w:t xml:space="preserve">collect2: error: </w:t>
+      </w:r>
+      <w:proofErr w:type="spellStart"/>
+      <w:r>
+        <w:rPr>
+          <w:color w:val="2C2CFC"/>
+        </w:rPr>
+        <w:t>ld</w:t>
+      </w:r>
+      <w:proofErr w:type="spellEnd"/>
+      <w:r>
+        <w:rPr>
+          <w:color w:val="2C2CFC"/>
+        </w:rPr>
+        <w:t xml:space="preserve"> returned 1 exit status</w:t>
       </w:r>
     </w:p>
     <w:p>
@@ -3823,6 +3959,7 @@
         <w:ind w:left="0" w:firstLine="0"/>
       </w:pPr>
       <w:r>
+        <w:lastRenderedPageBreak/>
         <w:t xml:space="preserve"> </w:t>
       </w:r>
     </w:p>
@@ -3921,7 +4058,6 @@
         <w:ind w:left="-5"/>
       </w:pPr>
       <w:r>
-        <w:lastRenderedPageBreak/>
         <w:t xml:space="preserve">When resolving </w:t>
       </w:r>
       <w:r>
@@ -4201,8 +4337,35 @@
         <w:ind w:left="-5"/>
       </w:pPr>
       <w:r>
-        <w:t xml:space="preserve">What does this tell you about what the linker has to work with?    </w:t>
-      </w:r>
+        <w:t xml:space="preserve">What does this tell you about what the linker has to work with?  </w:t>
+      </w:r>
+    </w:p>
+    <w:p>
+      <w:pPr>
+        <w:ind w:left="-5"/>
+      </w:pPr>
+      <w:r>
+        <w:rPr>
+          <w:color w:val="2C2CFC"/>
+        </w:rPr>
+        <w:t xml:space="preserve">The linker has to resolve the fact that while k is defined as a float in linknewif3, the value for k being passed into </w:t>
+      </w:r>
+      <w:proofErr w:type="spellStart"/>
+      <w:r>
+        <w:rPr>
+          <w:color w:val="2C2CFC"/>
+        </w:rPr>
+        <w:t>if_compute</w:t>
+      </w:r>
+      <w:proofErr w:type="spellEnd"/>
+      <w:r>
+        <w:rPr>
+          <w:color w:val="2C2CFC"/>
+        </w:rPr>
+        <w:t>() is of type int</w:t>
+      </w:r>
+      <w:bookmarkStart w:id="0" w:name="_GoBack"/>
+      <w:bookmarkEnd w:id="0"/>
     </w:p>
     <w:p>
       <w:pPr>

</xml_diff>